<commit_message>
Wrote up extended project proposal.
Signed-off-by: Jake Sprafka <spraf013@umn.edu>
</commit_message>
<xml_diff>
--- a/Extended Project Proposal EE2361.docx
+++ b/Extended Project Proposal EE2361.docx
@@ -338,6 +338,16 @@
           <w:szCs w:val="24"/>
         </w:rPr>
       </w:pPr>
+      <w:r>
+        <w:rPr>
+          <w:rFonts w:ascii="Times New Roman" w:hAnsi="Times New Roman" w:cs="Times New Roman"/>
+          <w:sz w:val="24"/>
+          <w:szCs w:val="24"/>
+        </w:rPr>
+        <w:t xml:space="preserve"> </w:t>
+      </w:r>
+      <w:bookmarkStart w:id="0" w:name="_GoBack"/>
+      <w:bookmarkEnd w:id="0"/>
     </w:p>
     <w:p>
       <w:pPr>
@@ -884,8 +894,6 @@
         </w:rPr>
         <w:t xml:space="preserve">Software setup – </w:t>
       </w:r>
-      <w:bookmarkStart w:id="0" w:name="_GoBack"/>
-      <w:bookmarkEnd w:id="0"/>
     </w:p>
     <w:p>
       <w:pPr>
@@ -1610,6 +1618,7 @@
     <w:lsdException w:name="HTML Sample" w:semiHidden="1" w:unhideWhenUsed="1"/>
     <w:lsdException w:name="HTML Typewriter" w:semiHidden="1" w:unhideWhenUsed="1"/>
     <w:lsdException w:name="HTML Variable" w:semiHidden="1" w:unhideWhenUsed="1"/>
+    <w:lsdException w:name="Normal Table" w:semiHidden="1" w:unhideWhenUsed="1"/>
     <w:lsdException w:name="annotation subject" w:semiHidden="1" w:unhideWhenUsed="1"/>
     <w:lsdException w:name="No List" w:semiHidden="1" w:unhideWhenUsed="1"/>
     <w:lsdException w:name="Outline List 1" w:semiHidden="1" w:unhideWhenUsed="1"/>
@@ -1656,8 +1665,10 @@
     <w:lsdException w:name="Table Subtle 2" w:semiHidden="1" w:unhideWhenUsed="1"/>
     <w:lsdException w:name="Table Web 1" w:semiHidden="1" w:unhideWhenUsed="1"/>
     <w:lsdException w:name="Table Web 2" w:semiHidden="1" w:unhideWhenUsed="1"/>
+    <w:lsdException w:name="Table Web 3" w:semiHidden="1" w:unhideWhenUsed="1"/>
     <w:lsdException w:name="Balloon Text" w:semiHidden="1" w:unhideWhenUsed="1"/>
     <w:lsdException w:name="Table Grid" w:uiPriority="39"/>
+    <w:lsdException w:name="Table Theme" w:semiHidden="1" w:unhideWhenUsed="1"/>
     <w:lsdException w:name="Placeholder Text" w:semiHidden="1"/>
     <w:lsdException w:name="No Spacing" w:uiPriority="1" w:qFormat="1"/>
     <w:lsdException w:name="Light Shading" w:uiPriority="60"/>

</xml_diff>